<commit_message>
[docs]: subgroup1 domain model for uc1 그림 추가
</commit_message>
<xml_diff>
--- a/subgroup1/3.domain model/2021.04.17 [ domain model for uc-1 ].docx
+++ b/subgroup1/3.domain model/2021.04.17 [ domain model for uc-1 ].docx
@@ -1,6 +1,6 @@
 
 <file path=word/document.xml><?xml version="1.0" encoding="utf-8"?>
-<w:document xmlns:wpc="http://schemas.microsoft.com/office/word/2010/wordprocessingCanvas" xmlns:cx="http://schemas.microsoft.com/office/drawing/2014/chartex" xmlns:cx1="http://schemas.microsoft.com/office/drawing/2015/9/8/chartex" xmlns:mc="http://schemas.openxmlformats.org/markup-compatibility/2006" xmlns:o="urn:schemas-microsoft-com:office:office" xmlns:r="http://schemas.openxmlformats.org/officeDocument/2006/relationships" xmlns:m="http://schemas.openxmlformats.org/officeDocument/2006/math" xmlns:v="urn:schemas-microsoft-com:vml" xmlns:wp14="http://schemas.microsoft.com/office/word/2010/wordprocessingDrawing" xmlns:wp="http://schemas.openxmlformats.org/drawingml/2006/wordprocessingDrawing" xmlns:w10="urn:schemas-microsoft-com:office:word" xmlns:w="http://schemas.openxmlformats.org/wordprocessingml/2006/main" xmlns:w14="http://schemas.microsoft.com/office/word/2010/wordml" xmlns:w15="http://schemas.microsoft.com/office/word/2012/wordml" xmlns:w16se="http://schemas.microsoft.com/office/word/2015/wordml/symex" xmlns:wpg="http://schemas.microsoft.com/office/word/2010/wordprocessingGroup" xmlns:wpi="http://schemas.microsoft.com/office/word/2010/wordprocessingInk" xmlns:wne="http://schemas.microsoft.com/office/word/2006/wordml" xmlns:wps="http://schemas.microsoft.com/office/word/2010/wordprocessingShape" mc:Ignorable="w14 w15 w16se wp14">
+<w:document xmlns:wpc="http://schemas.microsoft.com/office/word/2010/wordprocessingCanvas" xmlns:cx="http://schemas.microsoft.com/office/drawing/2014/chartex" xmlns:cx1="http://schemas.microsoft.com/office/drawing/2015/9/8/chartex" xmlns:cx2="http://schemas.microsoft.com/office/drawing/2015/10/21/chartex" xmlns:cx3="http://schemas.microsoft.com/office/drawing/2016/5/9/chartex" xmlns:cx4="http://schemas.microsoft.com/office/drawing/2016/5/10/chartex" xmlns:cx5="http://schemas.microsoft.com/office/drawing/2016/5/11/chartex" xmlns:cx6="http://schemas.microsoft.com/office/drawing/2016/5/12/chartex" xmlns:cx7="http://schemas.microsoft.com/office/drawing/2016/5/13/chartex" xmlns:cx8="http://schemas.microsoft.com/office/drawing/2016/5/14/chartex" xmlns:mc="http://schemas.openxmlformats.org/markup-compatibility/2006" xmlns:aink="http://schemas.microsoft.com/office/drawing/2016/ink" xmlns:am3d="http://schemas.microsoft.com/office/drawing/2017/model3d" xmlns:o="urn:schemas-microsoft-com:office:office" xmlns:r="http://schemas.openxmlformats.org/officeDocument/2006/relationships" xmlns:m="http://schemas.openxmlformats.org/officeDocument/2006/math" xmlns:v="urn:schemas-microsoft-com:vml" xmlns:wp14="http://schemas.microsoft.com/office/word/2010/wordprocessingDrawing" xmlns:wp="http://schemas.openxmlformats.org/drawingml/2006/wordprocessingDrawing" xmlns:w10="urn:schemas-microsoft-com:office:word" xmlns:w="http://schemas.openxmlformats.org/wordprocessingml/2006/main" xmlns:w14="http://schemas.microsoft.com/office/word/2010/wordml" xmlns:w15="http://schemas.microsoft.com/office/word/2012/wordml" xmlns:w16cex="http://schemas.microsoft.com/office/word/2018/wordml/cex" xmlns:w16cid="http://schemas.microsoft.com/office/word/2016/wordml/cid" xmlns:w16="http://schemas.microsoft.com/office/word/2018/wordml" xmlns:w16se="http://schemas.microsoft.com/office/word/2015/wordml/symex" xmlns:wpg="http://schemas.microsoft.com/office/word/2010/wordprocessingGroup" xmlns:wpi="http://schemas.microsoft.com/office/word/2010/wordprocessingInk" xmlns:wne="http://schemas.microsoft.com/office/word/2006/wordml" xmlns:wps="http://schemas.microsoft.com/office/word/2010/wordprocessingShape" mc:Ignorable="w14 w15 w16se w16cid w16 w16cex wp14">
   <w:body>
     <w:p>
       <w:pPr>
@@ -57,7 +57,6 @@
           <w:lang w:eastAsia="ko-KR"/>
         </w:rPr>
       </w:pPr>
-      <w:proofErr w:type="gramStart"/>
       <w:r>
         <w:rPr>
           <w:b/>
@@ -76,9 +75,8 @@
           <w:szCs w:val="28"/>
           <w:lang w:eastAsia="ko-KR"/>
         </w:rPr>
-        <w:t>domain</w:t>
-      </w:r>
-      <w:proofErr w:type="gramEnd"/>
+        <w:t>domain model for</w:t>
+      </w:r>
       <w:r>
         <w:rPr>
           <w:b/>
@@ -87,8 +85,9 @@
           <w:szCs w:val="28"/>
           <w:lang w:eastAsia="ko-KR"/>
         </w:rPr>
-        <w:t xml:space="preserve"> model for</w:t>
-      </w:r>
+        <w:t xml:space="preserve"> uc-</w:t>
+      </w:r>
+      <w:proofErr w:type="gramStart"/>
       <w:r>
         <w:rPr>
           <w:b/>
@@ -97,7 +96,7 @@
           <w:szCs w:val="28"/>
           <w:lang w:eastAsia="ko-KR"/>
         </w:rPr>
-        <w:t xml:space="preserve"> uc-</w:t>
+        <w:t>1</w:t>
       </w:r>
       <w:r>
         <w:rPr>
@@ -107,7 +106,7 @@
           <w:szCs w:val="28"/>
           <w:lang w:eastAsia="ko-KR"/>
         </w:rPr>
-        <w:t>1</w:t>
+        <w:t xml:space="preserve"> </w:t>
       </w:r>
       <w:r>
         <w:rPr>
@@ -117,8 +116,9 @@
           <w:szCs w:val="28"/>
           <w:lang w:eastAsia="ko-KR"/>
         </w:rPr>
-        <w:t xml:space="preserve"> </w:t>
-      </w:r>
+        <w:t>]</w:t>
+      </w:r>
+      <w:proofErr w:type="gramEnd"/>
       <w:r>
         <w:rPr>
           <w:b/>
@@ -127,7 +127,7 @@
           <w:szCs w:val="28"/>
           <w:lang w:eastAsia="ko-KR"/>
         </w:rPr>
-        <w:t xml:space="preserve">] </w:t>
+        <w:t xml:space="preserve"> </w:t>
       </w:r>
     </w:p>
     <w:p>
@@ -220,8 +220,6 @@
         </w:rPr>
         <w:t>오예원</w:t>
       </w:r>
-      <w:bookmarkStart w:id="0" w:name="_GoBack"/>
-      <w:bookmarkEnd w:id="0"/>
       <w:proofErr w:type="spellEnd"/>
     </w:p>
     <w:p>
@@ -1015,7 +1013,6 @@
           <w:p>
             <w:pPr>
               <w:rPr>
-                <w:rFonts w:hint="eastAsia"/>
                 <w:lang w:eastAsia="ko-KR"/>
               </w:rPr>
             </w:pPr>
@@ -1239,7 +1236,6 @@
             <w:pPr>
               <w:jc w:val="center"/>
               <w:rPr>
-                <w:rFonts w:hint="eastAsia"/>
                 <w:lang w:eastAsia="ko-KR"/>
               </w:rPr>
             </w:pPr>
@@ -1461,7 +1457,6 @@
             <w:pPr>
               <w:jc w:val="center"/>
               <w:rPr>
-                <w:rFonts w:hint="eastAsia"/>
                 <w:lang w:eastAsia="ko-KR"/>
               </w:rPr>
             </w:pPr>
@@ -1632,7 +1627,6 @@
             <w:pPr>
               <w:jc w:val="center"/>
               <w:rPr>
-                <w:rFonts w:hint="eastAsia"/>
                 <w:lang w:eastAsia="ko-KR"/>
               </w:rPr>
             </w:pPr>
@@ -1658,7 +1652,6 @@
             <w:pPr>
               <w:jc w:val="center"/>
               <w:rPr>
-                <w:rFonts w:hint="eastAsia"/>
                 <w:lang w:eastAsia="ko-KR"/>
               </w:rPr>
             </w:pPr>
@@ -1805,7 +1798,6 @@
             <w:pPr>
               <w:jc w:val="center"/>
               <w:rPr>
-                <w:rFonts w:hint="eastAsia"/>
                 <w:lang w:eastAsia="ko-KR"/>
               </w:rPr>
             </w:pPr>
@@ -1841,7 +1833,6 @@
             <w:pPr>
               <w:jc w:val="center"/>
               <w:rPr>
-                <w:rFonts w:hint="eastAsia"/>
                 <w:lang w:eastAsia="ko-KR"/>
               </w:rPr>
             </w:pPr>
@@ -1865,7 +1856,6 @@
           <w:p>
             <w:pPr>
               <w:rPr>
-                <w:rFonts w:hint="eastAsia"/>
                 <w:lang w:eastAsia="ko-KR"/>
               </w:rPr>
             </w:pPr>
@@ -2000,7 +1990,6 @@
             <w:pPr>
               <w:jc w:val="center"/>
               <w:rPr>
-                <w:rFonts w:hint="eastAsia"/>
                 <w:lang w:eastAsia="ko-KR"/>
               </w:rPr>
             </w:pPr>
@@ -2286,7 +2275,6 @@
               </w:rPr>
               <w:t xml:space="preserve"> </w:t>
             </w:r>
-            <w:proofErr w:type="spellStart"/>
             <w:r>
               <w:rPr>
                 <w:rFonts w:hint="eastAsia"/>
@@ -2294,7 +2282,6 @@
               </w:rPr>
               <w:t>팝업창을</w:t>
             </w:r>
-            <w:proofErr w:type="spellEnd"/>
             <w:r>
               <w:rPr>
                 <w:rFonts w:hint="eastAsia"/>
@@ -2339,7 +2326,6 @@
             <w:pPr>
               <w:jc w:val="center"/>
               <w:rPr>
-                <w:rFonts w:hint="eastAsia"/>
                 <w:lang w:eastAsia="ko-KR"/>
               </w:rPr>
             </w:pPr>
@@ -2368,7 +2354,6 @@
                 <w:lang w:eastAsia="ko-KR"/>
               </w:rPr>
             </w:pPr>
-            <w:proofErr w:type="spellStart"/>
             <w:r>
               <w:rPr>
                 <w:rFonts w:hint="eastAsia"/>
@@ -2377,7 +2362,6 @@
               <w:lastRenderedPageBreak/>
               <w:t>팝업창은</w:t>
             </w:r>
-            <w:proofErr w:type="spellEnd"/>
             <w:r>
               <w:rPr>
                 <w:rFonts w:hint="eastAsia"/>
@@ -2457,6 +2441,7 @@
             <w:pPr>
               <w:jc w:val="center"/>
               <w:rPr>
+                <w:rFonts w:hint="eastAsia"/>
                 <w:lang w:eastAsia="ko-KR"/>
               </w:rPr>
             </w:pPr>
@@ -2637,7 +2622,6 @@
           <w:p>
             <w:pPr>
               <w:rPr>
-                <w:rFonts w:hint="eastAsia"/>
                 <w:lang w:eastAsia="ko-KR"/>
               </w:rPr>
             </w:pPr>
@@ -2900,7 +2884,6 @@
               </w:rPr>
               <w:t xml:space="preserve"> </w:t>
             </w:r>
-            <w:proofErr w:type="spellStart"/>
             <w:r>
               <w:rPr>
                 <w:rFonts w:hint="eastAsia"/>
@@ -2908,7 +2891,6 @@
               </w:rPr>
               <w:t>컴포넌트에게</w:t>
             </w:r>
-            <w:proofErr w:type="spellEnd"/>
             <w:r>
               <w:rPr>
                 <w:rFonts w:hint="eastAsia"/>
@@ -2928,14 +2910,7 @@
                 <w:rFonts w:hint="eastAsia"/>
                 <w:lang w:eastAsia="ko-KR"/>
               </w:rPr>
-              <w:t>.</w:t>
-            </w:r>
-            <w:r>
-              <w:rPr>
-                <w:rFonts w:hint="eastAsia"/>
-                <w:lang w:eastAsia="ko-KR"/>
-              </w:rPr>
-              <w:t xml:space="preserve"> </w:t>
+              <w:t xml:space="preserve">. </w:t>
             </w:r>
             <w:r>
               <w:rPr>
@@ -3031,7 +3006,6 @@
           <w:p>
             <w:pPr>
               <w:rPr>
-                <w:rFonts w:hint="eastAsia"/>
                 <w:lang w:eastAsia="ko-KR"/>
               </w:rPr>
             </w:pPr>
@@ -3063,7 +3037,6 @@
           <w:p>
             <w:pPr>
               <w:rPr>
-                <w:rFonts w:hint="eastAsia"/>
                 <w:lang w:eastAsia="ko-KR"/>
               </w:rPr>
             </w:pPr>
@@ -3155,7 +3128,6 @@
           <w:p>
             <w:pPr>
               <w:rPr>
-                <w:rFonts w:hint="eastAsia"/>
                 <w:lang w:eastAsia="ko-KR"/>
               </w:rPr>
             </w:pPr>
@@ -3188,7 +3160,6 @@
           <w:p>
             <w:pPr>
               <w:rPr>
-                <w:rFonts w:hint="eastAsia"/>
                 <w:lang w:eastAsia="ko-KR"/>
               </w:rPr>
             </w:pPr>
@@ -3283,7 +3254,6 @@
               </w:rPr>
               <w:t xml:space="preserve"> </w:t>
             </w:r>
-            <w:proofErr w:type="spellStart"/>
             <w:r>
               <w:rPr>
                 <w:rFonts w:hint="eastAsia"/>
@@ -3291,7 +3261,6 @@
               </w:rPr>
               <w:t>팝업창을</w:t>
             </w:r>
-            <w:proofErr w:type="spellEnd"/>
             <w:r>
               <w:rPr>
                 <w:rFonts w:hint="eastAsia"/>
@@ -3322,7 +3291,6 @@
           <w:p>
             <w:pPr>
               <w:rPr>
-                <w:rFonts w:hint="eastAsia"/>
                 <w:lang w:eastAsia="ko-KR"/>
               </w:rPr>
             </w:pPr>
@@ -3379,7 +3347,6 @@
           <w:p>
             <w:pPr>
               <w:rPr>
-                <w:rFonts w:hint="eastAsia"/>
                 <w:lang w:eastAsia="ko-KR"/>
               </w:rPr>
             </w:pPr>
@@ -3611,7 +3578,6 @@
           <w:p>
             <w:pPr>
               <w:rPr>
-                <w:rFonts w:hint="eastAsia"/>
                 <w:lang w:eastAsia="ko-KR"/>
               </w:rPr>
             </w:pPr>
@@ -3626,7 +3592,6 @@
           <w:p>
             <w:pPr>
               <w:rPr>
-                <w:rFonts w:hint="eastAsia"/>
                 <w:lang w:eastAsia="ko-KR"/>
               </w:rPr>
             </w:pPr>
@@ -3645,7 +3610,6 @@
           <w:p>
             <w:pPr>
               <w:rPr>
-                <w:rFonts w:hint="eastAsia"/>
                 <w:lang w:eastAsia="ko-KR"/>
               </w:rPr>
             </w:pPr>
@@ -3683,7 +3647,6 @@
               </w:rPr>
               <w:t xml:space="preserve"> </w:t>
             </w:r>
-            <w:proofErr w:type="spellStart"/>
             <w:r>
               <w:rPr>
                 <w:rFonts w:hint="eastAsia"/>
@@ -3691,7 +3654,6 @@
               </w:rPr>
               <w:t>쿼리문에</w:t>
             </w:r>
-            <w:proofErr w:type="spellEnd"/>
             <w:r>
               <w:rPr>
                 <w:rFonts w:hint="eastAsia"/>
@@ -3798,7 +3760,6 @@
           <w:p>
             <w:pPr>
               <w:rPr>
-                <w:rFonts w:hint="eastAsia"/>
                 <w:lang w:eastAsia="ko-KR"/>
               </w:rPr>
             </w:pPr>
@@ -3851,7 +3812,6 @@
           <w:p>
             <w:pPr>
               <w:rPr>
-                <w:rFonts w:hint="eastAsia"/>
                 <w:lang w:eastAsia="ko-KR"/>
               </w:rPr>
             </w:pPr>
@@ -3866,7 +3826,6 @@
           <w:p>
             <w:pPr>
               <w:rPr>
-                <w:rFonts w:hint="eastAsia"/>
                 <w:lang w:eastAsia="ko-KR"/>
               </w:rPr>
             </w:pPr>
@@ -3885,7 +3844,6 @@
           <w:p>
             <w:pPr>
               <w:rPr>
-                <w:rFonts w:hint="eastAsia"/>
                 <w:lang w:eastAsia="ko-KR"/>
               </w:rPr>
             </w:pPr>
@@ -4050,7 +4008,6 @@
               </w:rPr>
               <w:t>가져온다</w:t>
             </w:r>
-            <w:proofErr w:type="gramStart"/>
             <w:r>
               <w:rPr>
                 <w:rFonts w:hint="eastAsia"/>
@@ -4065,7 +4022,6 @@
               </w:rPr>
               <w:t>.</w:t>
             </w:r>
-            <w:proofErr w:type="gramEnd"/>
           </w:p>
         </w:tc>
         <w:tc>
@@ -4090,7 +4046,7 @@
                 <w:rFonts w:hint="eastAsia"/>
                 <w:lang w:eastAsia="ko-KR"/>
               </w:rPr>
-              <w:t>연결</w:t>
+              <w:t>매칭</w:t>
             </w:r>
           </w:p>
         </w:tc>
@@ -4106,7 +4062,6 @@
           <w:p>
             <w:pPr>
               <w:rPr>
-                <w:rFonts w:hint="eastAsia"/>
                 <w:lang w:eastAsia="ko-KR"/>
               </w:rPr>
             </w:pPr>
@@ -4292,7 +4247,6 @@
           <w:p>
             <w:pPr>
               <w:rPr>
-                <w:rFonts w:hint="eastAsia"/>
                 <w:lang w:eastAsia="ko-KR"/>
               </w:rPr>
             </w:pPr>
@@ -4325,7 +4279,6 @@
           <w:p>
             <w:pPr>
               <w:rPr>
-                <w:rFonts w:hint="eastAsia"/>
                 <w:lang w:eastAsia="ko-KR"/>
               </w:rPr>
             </w:pPr>
@@ -4468,7 +4421,6 @@
               </w:rPr>
               <w:t xml:space="preserve"> </w:t>
             </w:r>
-            <w:proofErr w:type="spellStart"/>
             <w:r>
               <w:rPr>
                 <w:rFonts w:hint="eastAsia"/>
@@ -4476,7 +4428,6 @@
               </w:rPr>
               <w:t>팝업창을</w:t>
             </w:r>
-            <w:proofErr w:type="spellEnd"/>
             <w:r>
               <w:rPr>
                 <w:rFonts w:hint="eastAsia"/>
@@ -4531,7 +4482,6 @@
           <w:p>
             <w:pPr>
               <w:rPr>
-                <w:rFonts w:hint="eastAsia"/>
                 <w:lang w:eastAsia="ko-KR"/>
               </w:rPr>
             </w:pPr>
@@ -4568,7 +4518,6 @@
                 <w:lang w:eastAsia="ko-KR"/>
               </w:rPr>
             </w:pPr>
-            <w:proofErr w:type="spellStart"/>
             <w:r>
               <w:rPr>
                 <w:rFonts w:hint="eastAsia"/>
@@ -4576,7 +4525,6 @@
               </w:rPr>
               <w:t>팝업창은</w:t>
             </w:r>
-            <w:proofErr w:type="spellEnd"/>
             <w:r>
               <w:rPr>
                 <w:rFonts w:hint="eastAsia"/>
@@ -4700,16 +4648,6 @@
     <w:p>
       <w:pPr>
         <w:rPr>
-          <w:lang w:eastAsia="ko-KR"/>
-        </w:rPr>
-      </w:pPr>
-    </w:p>
-    <w:p>
-      <w:pPr>
-        <w:rPr>
-          <w:color w:val="FF0000"/>
-          <w:sz w:val="40"/>
-          <w:szCs w:val="40"/>
           <w:lang w:eastAsia="ko-KR"/>
         </w:rPr>
       </w:pPr>
@@ -4844,7 +4782,6 @@
           <w:p>
             <w:pPr>
               <w:rPr>
-                <w:rFonts w:hint="eastAsia"/>
                 <w:lang w:eastAsia="ko-KR"/>
               </w:rPr>
             </w:pPr>
@@ -4953,7 +4890,6 @@
           <w:p>
             <w:pPr>
               <w:rPr>
-                <w:rFonts w:hint="eastAsia"/>
                 <w:lang w:eastAsia="ko-KR"/>
               </w:rPr>
             </w:pPr>
@@ -5393,6 +5329,108 @@
           <w:lang w:eastAsia="ko-KR"/>
         </w:rPr>
       </w:pPr>
+    </w:p>
+    <w:p>
+      <w:pPr>
+        <w:rPr>
+          <w:lang w:eastAsia="ko-KR"/>
+        </w:rPr>
+      </w:pPr>
+    </w:p>
+    <w:p>
+      <w:pPr>
+        <w:rPr>
+          <w:lang w:eastAsia="ko-KR"/>
+        </w:rPr>
+      </w:pPr>
+      <w:r>
+        <w:rPr>
+          <mc:AlternateContent>
+            <mc:Choice Requires="w16se">
+              <w:rFonts w:hint="eastAsia"/>
+            </mc:Choice>
+            <mc:Fallback>
+              <w:rFonts w:ascii="Segoe UI Emoji" w:eastAsia="Segoe UI Emoji" w:hAnsi="Segoe UI Emoji" w:cs="Segoe UI Emoji"/>
+            </mc:Fallback>
+          </mc:AlternateContent>
+          <w:lang w:eastAsia="ko-KR"/>
+        </w:rPr>
+        <mc:AlternateContent>
+          <mc:Choice Requires="w16se">
+            <w16se:symEx w16se:font="Segoe UI Emoji" w16se:char="1F4D8"/>
+          </mc:Choice>
+          <mc:Fallback>
+            <w:t>📘</w:t>
+          </mc:Fallback>
+        </mc:AlternateContent>
+      </w:r>
+      <w:r>
+        <w:rPr>
+          <w:lang w:eastAsia="ko-KR"/>
+        </w:rPr>
+        <w:t xml:space="preserve"> </w:t>
+      </w:r>
+      <w:r>
+        <w:rPr>
+          <w:lang w:eastAsia="ko-KR"/>
+        </w:rPr>
+        <w:t>Domain Model for UC-1</w:t>
+      </w:r>
+    </w:p>
+    <w:p>
+      <w:pPr>
+        <w:rPr>
+          <w:lang w:eastAsia="ko-KR"/>
+        </w:rPr>
+      </w:pPr>
+    </w:p>
+    <w:p>
+      <w:pPr>
+        <w:rPr>
+          <w:rFonts w:hint="eastAsia"/>
+          <w:lang w:eastAsia="ko-KR"/>
+        </w:rPr>
+      </w:pPr>
+      <w:r>
+        <w:rPr>
+          <w:noProof/>
+        </w:rPr>
+        <w:drawing>
+          <wp:inline distT="0" distB="0" distL="0" distR="0" wp14:anchorId="28868342" wp14:editId="1D4D7664">
+            <wp:extent cx="5723467" cy="3301855"/>
+            <wp:effectExtent l="0" t="0" r="0" b="0"/>
+            <wp:docPr id="1" name="그림 1"/>
+            <wp:cNvGraphicFramePr>
+              <a:graphicFrameLocks xmlns:a="http://schemas.openxmlformats.org/drawingml/2006/main" noChangeAspect="1"/>
+            </wp:cNvGraphicFramePr>
+            <a:graphic xmlns:a="http://schemas.openxmlformats.org/drawingml/2006/main">
+              <a:graphicData uri="http://schemas.openxmlformats.org/drawingml/2006/picture">
+                <pic:pic xmlns:pic="http://schemas.openxmlformats.org/drawingml/2006/picture">
+                  <pic:nvPicPr>
+                    <pic:cNvPr id="1" name=""/>
+                    <pic:cNvPicPr/>
+                  </pic:nvPicPr>
+                  <pic:blipFill>
+                    <a:blip r:embed="rId5"/>
+                    <a:stretch>
+                      <a:fillRect/>
+                    </a:stretch>
+                  </pic:blipFill>
+                  <pic:spPr>
+                    <a:xfrm>
+                      <a:off x="0" y="0"/>
+                      <a:ext cx="5762982" cy="3324651"/>
+                    </a:xfrm>
+                    <a:prstGeom prst="rect">
+                      <a:avLst/>
+                    </a:prstGeom>
+                  </pic:spPr>
+                </pic:pic>
+              </a:graphicData>
+            </a:graphic>
+          </wp:inline>
+        </w:drawing>
+      </w:r>
     </w:p>
     <w:sectPr>
       <w:pgSz w:w="11906" w:h="16838"/>
@@ -5405,7 +5443,7 @@
 </file>
 
 <file path=word/numbering.xml><?xml version="1.0" encoding="utf-8"?>
-<w:numbering xmlns:wpc="http://schemas.microsoft.com/office/word/2010/wordprocessingCanvas" xmlns:cx="http://schemas.microsoft.com/office/drawing/2014/chartex" xmlns:cx1="http://schemas.microsoft.com/office/drawing/2015/9/8/chartex" xmlns:mc="http://schemas.openxmlformats.org/markup-compatibility/2006" xmlns:o="urn:schemas-microsoft-com:office:office" xmlns:r="http://schemas.openxmlformats.org/officeDocument/2006/relationships" xmlns:m="http://schemas.openxmlformats.org/officeDocument/2006/math" xmlns:v="urn:schemas-microsoft-com:vml" xmlns:wp14="http://schemas.microsoft.com/office/word/2010/wordprocessingDrawing" xmlns:wp="http://schemas.openxmlformats.org/drawingml/2006/wordprocessingDrawing" xmlns:w10="urn:schemas-microsoft-com:office:word" xmlns:w="http://schemas.openxmlformats.org/wordprocessingml/2006/main" xmlns:w14="http://schemas.microsoft.com/office/word/2010/wordml" xmlns:w15="http://schemas.microsoft.com/office/word/2012/wordml" xmlns:w16se="http://schemas.microsoft.com/office/word/2015/wordml/symex" xmlns:wpg="http://schemas.microsoft.com/office/word/2010/wordprocessingGroup" xmlns:wpi="http://schemas.microsoft.com/office/word/2010/wordprocessingInk" xmlns:wne="http://schemas.microsoft.com/office/word/2006/wordml" xmlns:wps="http://schemas.microsoft.com/office/word/2010/wordprocessingShape" mc:Ignorable="w14 w15 w16se wp14">
+<w:numbering xmlns:wpc="http://schemas.microsoft.com/office/word/2010/wordprocessingCanvas" xmlns:cx="http://schemas.microsoft.com/office/drawing/2014/chartex" xmlns:cx1="http://schemas.microsoft.com/office/drawing/2015/9/8/chartex" xmlns:cx2="http://schemas.microsoft.com/office/drawing/2015/10/21/chartex" xmlns:cx3="http://schemas.microsoft.com/office/drawing/2016/5/9/chartex" xmlns:cx4="http://schemas.microsoft.com/office/drawing/2016/5/10/chartex" xmlns:cx5="http://schemas.microsoft.com/office/drawing/2016/5/11/chartex" xmlns:cx6="http://schemas.microsoft.com/office/drawing/2016/5/12/chartex" xmlns:cx7="http://schemas.microsoft.com/office/drawing/2016/5/13/chartex" xmlns:cx8="http://schemas.microsoft.com/office/drawing/2016/5/14/chartex" xmlns:mc="http://schemas.openxmlformats.org/markup-compatibility/2006" xmlns:aink="http://schemas.microsoft.com/office/drawing/2016/ink" xmlns:am3d="http://schemas.microsoft.com/office/drawing/2017/model3d" xmlns:o="urn:schemas-microsoft-com:office:office" xmlns:r="http://schemas.openxmlformats.org/officeDocument/2006/relationships" xmlns:m="http://schemas.openxmlformats.org/officeDocument/2006/math" xmlns:v="urn:schemas-microsoft-com:vml" xmlns:wp14="http://schemas.microsoft.com/office/word/2010/wordprocessingDrawing" xmlns:wp="http://schemas.openxmlformats.org/drawingml/2006/wordprocessingDrawing" xmlns:w10="urn:schemas-microsoft-com:office:word" xmlns:w="http://schemas.openxmlformats.org/wordprocessingml/2006/main" xmlns:w14="http://schemas.microsoft.com/office/word/2010/wordml" xmlns:w15="http://schemas.microsoft.com/office/word/2012/wordml" xmlns:w16cex="http://schemas.microsoft.com/office/word/2018/wordml/cex" xmlns:w16cid="http://schemas.microsoft.com/office/word/2016/wordml/cid" xmlns:w16="http://schemas.microsoft.com/office/word/2018/wordml" xmlns:w16se="http://schemas.microsoft.com/office/word/2015/wordml/symex" xmlns:wpg="http://schemas.microsoft.com/office/word/2010/wordprocessingGroup" xmlns:wpi="http://schemas.microsoft.com/office/word/2010/wordprocessingInk" xmlns:wne="http://schemas.microsoft.com/office/word/2006/wordml" xmlns:wps="http://schemas.microsoft.com/office/word/2010/wordprocessingShape" mc:Ignorable="w14 w15 w16se w16cid w16 w16cex wp14">
   <w:abstractNum w:abstractNumId="0" w15:restartNumberingAfterBreak="0">
     <w:nsid w:val="033E1295"/>
     <w:multiLevelType w:val="multilevel"/>
@@ -5826,7 +5864,7 @@
 </file>
 
 <file path=word/styles.xml><?xml version="1.0" encoding="utf-8"?>
-<w:styles xmlns:mc="http://schemas.openxmlformats.org/markup-compatibility/2006" xmlns:r="http://schemas.openxmlformats.org/officeDocument/2006/relationships" xmlns:w="http://schemas.openxmlformats.org/wordprocessingml/2006/main" xmlns:w14="http://schemas.microsoft.com/office/word/2010/wordml" xmlns:w15="http://schemas.microsoft.com/office/word/2012/wordml" xmlns:w16se="http://schemas.microsoft.com/office/word/2015/wordml/symex" mc:Ignorable="w14 w15 w16se">
+<w:styles xmlns:mc="http://schemas.openxmlformats.org/markup-compatibility/2006" xmlns:r="http://schemas.openxmlformats.org/officeDocument/2006/relationships" xmlns:w="http://schemas.openxmlformats.org/wordprocessingml/2006/main" xmlns:w14="http://schemas.microsoft.com/office/word/2010/wordml" xmlns:w15="http://schemas.microsoft.com/office/word/2012/wordml" xmlns:w16cex="http://schemas.microsoft.com/office/word/2018/wordml/cex" xmlns:w16cid="http://schemas.microsoft.com/office/word/2016/wordml/cid" xmlns:w16="http://schemas.microsoft.com/office/word/2018/wordml" xmlns:w16se="http://schemas.microsoft.com/office/word/2015/wordml/symex" mc:Ignorable="w14 w15 w16se w16cid w16 w16cex">
   <w:docDefaults>
     <w:rPrDefault>
       <w:rPr>
@@ -5843,7 +5881,7 @@
       </w:pPr>
     </w:pPrDefault>
   </w:docDefaults>
-  <w:latentStyles w:defLockedState="0" w:defUIPriority="99" w:defSemiHidden="0" w:defUnhideWhenUsed="0" w:defQFormat="0" w:count="371">
+  <w:latentStyles w:defLockedState="0" w:defUIPriority="99" w:defSemiHidden="0" w:defUnhideWhenUsed="0" w:defQFormat="0" w:count="376">
     <w:lsdException w:name="Normal" w:uiPriority="0" w:qFormat="1"/>
     <w:lsdException w:name="heading 1" w:uiPriority="9" w:qFormat="1"/>
     <w:lsdException w:name="heading 2" w:semiHidden="1" w:uiPriority="9" w:unhideWhenUsed="1" w:qFormat="1"/>
@@ -5949,7 +5987,6 @@
     <w:lsdException w:name="HTML Sample" w:semiHidden="1" w:unhideWhenUsed="1"/>
     <w:lsdException w:name="HTML Typewriter" w:semiHidden="1" w:unhideWhenUsed="1"/>
     <w:lsdException w:name="HTML Variable" w:semiHidden="1" w:unhideWhenUsed="1"/>
-    <w:lsdException w:name="Normal Table" w:semiHidden="1" w:unhideWhenUsed="1"/>
     <w:lsdException w:name="annotation subject" w:semiHidden="1" w:unhideWhenUsed="1"/>
     <w:lsdException w:name="No List" w:semiHidden="1" w:unhideWhenUsed="1"/>
     <w:lsdException w:name="Outline List 1" w:semiHidden="1" w:unhideWhenUsed="1"/>
@@ -5992,11 +6029,8 @@
     <w:lsdException w:name="Table Contemporary" w:semiHidden="1" w:unhideWhenUsed="1"/>
     <w:lsdException w:name="Table Elegant" w:semiHidden="1" w:unhideWhenUsed="1"/>
     <w:lsdException w:name="Table Professional" w:semiHidden="1" w:unhideWhenUsed="1"/>
-    <w:lsdException w:name="Table Subtle 1" w:semiHidden="1" w:unhideWhenUsed="1"/>
     <w:lsdException w:name="Table Subtle 2" w:semiHidden="1" w:unhideWhenUsed="1"/>
     <w:lsdException w:name="Table Web 1" w:semiHidden="1" w:unhideWhenUsed="1"/>
-    <w:lsdException w:name="Table Web 2" w:semiHidden="1" w:unhideWhenUsed="1"/>
-    <w:lsdException w:name="Table Web 3" w:semiHidden="1" w:unhideWhenUsed="1"/>
     <w:lsdException w:name="Balloon Text" w:semiHidden="1" w:unhideWhenUsed="1"/>
     <w:lsdException w:name="Table Grid" w:uiPriority="39"/>
     <w:lsdException w:name="Table Theme" w:semiHidden="1" w:unhideWhenUsed="1"/>
@@ -6215,11 +6249,16 @@
     <w:lsdException w:name="List Table 5 Dark Accent 6" w:uiPriority="50"/>
     <w:lsdException w:name="List Table 6 Colorful Accent 6" w:uiPriority="51"/>
     <w:lsdException w:name="List Table 7 Colorful Accent 6" w:uiPriority="52"/>
+    <w:lsdException w:name="Mention" w:semiHidden="1" w:unhideWhenUsed="1"/>
+    <w:lsdException w:name="Smart Hyperlink" w:semiHidden="1" w:unhideWhenUsed="1"/>
+    <w:lsdException w:name="Hashtag" w:semiHidden="1" w:unhideWhenUsed="1"/>
+    <w:lsdException w:name="Unresolved Mention" w:semiHidden="1" w:unhideWhenUsed="1"/>
+    <w:lsdException w:name="Smart Link" w:semiHidden="1" w:unhideWhenUsed="1"/>
   </w:latentStyles>
   <w:style w:type="paragraph" w:default="1" w:styleId="a">
     <w:name w:val="Normal"/>
     <w:qFormat/>
-    <w:rsid w:val="00884282"/>
+    <w:rsid w:val="005F28B2"/>
     <w:pPr>
       <w:spacing w:after="0" w:line="240" w:lineRule="auto"/>
       <w:jc w:val="left"/>

</xml_diff>